<commit_message>
updated class and syllabus
-Sept 15 class update, some new examples.
</commit_message>
<xml_diff>
--- a/ECONOMICS EC9601A_2020.docx
+++ b/ECONOMICS EC9601A_2020.docx
@@ -1781,7 +1781,43 @@
           <w:szCs w:val="24"/>
           <w:lang w:eastAsia="en-CA"/>
         </w:rPr>
-        <w:t>); to read the notes and text and participate actively in class; and to write the final examination (yet to be scheduled).  The course mark will be determined by the problem sets (best 9 out of 10 at 1% each, 9% total), the midterm (3</w:t>
+        <w:t xml:space="preserve">); to read the notes and text and participate actively in class; and to write the final examination (yet to be scheduled).  The course mark will be determined by the problem sets (best </w:t>
+      </w:r>
+      <w:r>
+        <w:rPr>
+          <w:rFonts w:ascii="Times New Roman" w:eastAsia="Times New Roman" w:hAnsi="Times New Roman" w:cs="Times New Roman"/>
+          <w:sz w:val="24"/>
+          <w:szCs w:val="24"/>
+          <w:lang w:eastAsia="en-CA"/>
+        </w:rPr>
+        <w:t>2</w:t>
+      </w:r>
+      <w:r>
+        <w:rPr>
+          <w:rFonts w:ascii="Times New Roman" w:eastAsia="Times New Roman" w:hAnsi="Times New Roman" w:cs="Times New Roman"/>
+          <w:sz w:val="24"/>
+          <w:szCs w:val="24"/>
+          <w:lang w:eastAsia="en-CA"/>
+        </w:rPr>
+        <w:t xml:space="preserve"> out of 10 at 1% each, </w:t>
+      </w:r>
+      <w:r>
+        <w:rPr>
+          <w:rFonts w:ascii="Times New Roman" w:eastAsia="Times New Roman" w:hAnsi="Times New Roman" w:cs="Times New Roman"/>
+          <w:sz w:val="24"/>
+          <w:szCs w:val="24"/>
+          <w:lang w:eastAsia="en-CA"/>
+        </w:rPr>
+        <w:t>8</w:t>
+      </w:r>
+      <w:r>
+        <w:rPr>
+          <w:rFonts w:ascii="Times New Roman" w:eastAsia="Times New Roman" w:hAnsi="Times New Roman" w:cs="Times New Roman"/>
+          <w:sz w:val="24"/>
+          <w:szCs w:val="24"/>
+          <w:lang w:eastAsia="en-CA"/>
+        </w:rPr>
+        <w:t>% total), the midterm (3</w:t>
       </w:r>
       <w:r>
         <w:rPr>
@@ -1808,8 +1844,19 @@
           <w:szCs w:val="24"/>
           <w:lang w:eastAsia="en-CA"/>
         </w:rPr>
-        <w:t>10</w:t>
-      </w:r>
+        <w:t>1</w:t>
+      </w:r>
+      <w:r>
+        <w:rPr>
+          <w:rFonts w:ascii="Times New Roman" w:eastAsia="Times New Roman" w:hAnsi="Times New Roman" w:cs="Times New Roman"/>
+          <w:sz w:val="24"/>
+          <w:szCs w:val="24"/>
+          <w:lang w:eastAsia="en-CA"/>
+        </w:rPr>
+        <w:t>1</w:t>
+      </w:r>
+      <w:bookmarkStart w:id="0" w:name="_GoBack"/>
+      <w:bookmarkEnd w:id="0"/>
       <w:r>
         <w:rPr>
           <w:rFonts w:ascii="Times New Roman" w:eastAsia="Times New Roman" w:hAnsi="Times New Roman" w:cs="Times New Roman"/>
@@ -2524,41 +2571,14 @@
       <w:r>
         <w:t xml:space="preserve"> (</w:t>
       </w:r>
-      <w:bookmarkStart w:id="0" w:name="_GoBack"/>
-      <w:bookmarkEnd w:id="0"/>
-      <w:r>
-        <w:fldChar w:fldCharType="begin"/>
-      </w:r>
-      <w:r>
-        <w:instrText xml:space="preserve"> HYPERLINK "mailto:</w:instrText>
-      </w:r>
-      <w:r>
-        <w:instrText>vaguiar</w:instrText>
-      </w:r>
-      <w:r>
-        <w:instrText>@uwo.ca</w:instrText>
-      </w:r>
-      <w:r>
-        <w:instrText xml:space="preserve">" </w:instrText>
-      </w:r>
-      <w:r>
-        <w:fldChar w:fldCharType="separate"/>
-      </w:r>
-      <w:r>
-        <w:rPr>
-          <w:rStyle w:val="Hyperlink"/>
-        </w:rPr>
-        <w:t>vaguiar</w:t>
-      </w:r>
-      <w:r>
-        <w:rPr>
-          <w:rStyle w:val="Hyperlink"/>
-        </w:rPr>
-        <w:t>@uwo.ca</w:t>
-      </w:r>
-      <w:r>
-        <w:fldChar w:fldCharType="end"/>
-      </w:r>
+      <w:hyperlink r:id="rId12" w:history="1">
+        <w:r>
+          <w:rPr>
+            <w:rStyle w:val="Hyperlink"/>
+          </w:rPr>
+          <w:t>vaguiar@uwo.ca</w:t>
+        </w:r>
+      </w:hyperlink>
       <w:r>
         <w:t>) using your UWO email. In the email, please state your name and an appropriate</w:t>
       </w:r>
@@ -3489,6 +3509,7 @@
     <w:lsdException w:name="HTML Sample" w:semiHidden="1" w:unhideWhenUsed="1"/>
     <w:lsdException w:name="HTML Typewriter" w:semiHidden="1" w:unhideWhenUsed="1"/>
     <w:lsdException w:name="HTML Variable" w:semiHidden="1" w:unhideWhenUsed="1"/>
+    <w:lsdException w:name="Normal Table" w:semiHidden="1" w:unhideWhenUsed="1"/>
     <w:lsdException w:name="annotation subject" w:semiHidden="1" w:unhideWhenUsed="1"/>
     <w:lsdException w:name="No List" w:semiHidden="1" w:unhideWhenUsed="1"/>
     <w:lsdException w:name="Outline List 1" w:semiHidden="1" w:unhideWhenUsed="1"/>
@@ -3535,8 +3556,10 @@
     <w:lsdException w:name="Table Subtle 2" w:semiHidden="1" w:unhideWhenUsed="1"/>
     <w:lsdException w:name="Table Web 1" w:semiHidden="1" w:unhideWhenUsed="1"/>
     <w:lsdException w:name="Table Web 2" w:semiHidden="1" w:unhideWhenUsed="1"/>
+    <w:lsdException w:name="Table Web 3" w:semiHidden="1" w:unhideWhenUsed="1"/>
     <w:lsdException w:name="Balloon Text" w:semiHidden="1" w:unhideWhenUsed="1"/>
     <w:lsdException w:name="Table Grid" w:uiPriority="39"/>
+    <w:lsdException w:name="Table Theme" w:semiHidden="1" w:unhideWhenUsed="1"/>
     <w:lsdException w:name="Placeholder Text" w:semiHidden="1"/>
     <w:lsdException w:name="No Spacing" w:uiPriority="1" w:qFormat="1"/>
     <w:lsdException w:name="Light Shading" w:uiPriority="60"/>

</xml_diff>